<commit_message>
pequeñas correciones en la descripción
</commit_message>
<xml_diff>
--- a/02. Modelado de Requerimientos/Modelo de Casos De Uso/Trazos/Compras/003_Consultar_Orden_De_Compra.docx
+++ b/02. Modelado de Requerimientos/Modelo de Casos De Uso/Trazos/Compras/003_Consultar_Orden_De_Compra.docx
@@ -4,7 +4,7 @@
   <w:body>
     <w:tbl>
       <w:tblPr>
-        <w:tblStyle w:val="Tablaconcuadrcula"/>
+        <w:tblStyle w:val="TableGrid"/>
         <w:tblW w:w="8472" w:type="dxa"/>
         <w:tblInd w:w="250" w:type="dxa"/>
         <w:tblLayout w:type="fixed"/>
@@ -1298,7 +1298,7 @@
           </w:tcPr>
           <w:p>
             <w:pPr>
-              <w:pStyle w:val="Prrafodelista"/>
+              <w:pStyle w:val="ListParagraph"/>
               <w:numPr>
                 <w:ilvl w:val="0"/>
                 <w:numId w:val="1"/>
@@ -1366,7 +1366,7 @@
           </w:tcPr>
           <w:p>
             <w:pPr>
-              <w:pStyle w:val="Prrafodelista"/>
+              <w:pStyle w:val="ListParagraph"/>
               <w:numPr>
                 <w:ilvl w:val="0"/>
                 <w:numId w:val="1"/>
@@ -1445,7 +1445,7 @@
           </w:tcPr>
           <w:p>
             <w:pPr>
-              <w:pStyle w:val="Prrafodelista"/>
+              <w:pStyle w:val="ListParagraph"/>
               <w:numPr>
                 <w:ilvl w:val="0"/>
                 <w:numId w:val="3"/>
@@ -1476,7 +1476,7 @@
           </w:tcPr>
           <w:p>
             <w:pPr>
-              <w:pStyle w:val="Prrafodelista"/>
+              <w:pStyle w:val="ListParagraph"/>
               <w:numPr>
                 <w:ilvl w:val="1"/>
                 <w:numId w:val="3"/>
@@ -1507,7 +1507,7 @@
           </w:tcPr>
           <w:p>
             <w:pPr>
-              <w:pStyle w:val="Prrafodelista"/>
+              <w:pStyle w:val="ListParagraph"/>
               <w:numPr>
                 <w:ilvl w:val="0"/>
                 <w:numId w:val="3"/>
@@ -1532,7 +1532,7 @@
           </w:tcPr>
           <w:p>
             <w:pPr>
-              <w:pStyle w:val="Prrafodelista"/>
+              <w:pStyle w:val="ListParagraph"/>
               <w:numPr>
                 <w:ilvl w:val="1"/>
                 <w:numId w:val="3"/>
@@ -1563,7 +1563,7 @@
           </w:tcPr>
           <w:p>
             <w:pPr>
-              <w:pStyle w:val="Prrafodelista"/>
+              <w:pStyle w:val="ListParagraph"/>
               <w:numPr>
                 <w:ilvl w:val="0"/>
                 <w:numId w:val="3"/>
@@ -1571,7 +1571,13 @@
               <w:ind w:hanging="198"/>
             </w:pPr>
             <w:r>
-              <w:t>El EC selecciona tipo de orden de compra: materia prima.</w:t>
+              <w:t xml:space="preserve">El sistema solicita ingrese alguno de los siguientes criterios de búsqueda: nro. De orden de compra, fecha </w:t>
+            </w:r>
+            <w:r>
+              <w:t xml:space="preserve">de </w:t>
+            </w:r>
+            <w:r>
+              <w:t>emisión, fecha estimada de llegada o proveedor.</w:t>
             </w:r>
           </w:p>
         </w:tc>
@@ -1588,7 +1594,7 @@
           </w:tcPr>
           <w:p>
             <w:pPr>
-              <w:pStyle w:val="Prrafodelista"/>
+              <w:pStyle w:val="ListParagraph"/>
               <w:numPr>
                 <w:ilvl w:val="1"/>
                 <w:numId w:val="3"/>
@@ -1619,7 +1625,7 @@
           </w:tcPr>
           <w:p>
             <w:pPr>
-              <w:pStyle w:val="Prrafodelista"/>
+              <w:pStyle w:val="ListParagraph"/>
               <w:numPr>
                 <w:ilvl w:val="0"/>
                 <w:numId w:val="3"/>
@@ -1627,7 +1633,7 @@
               <w:ind w:hanging="198"/>
             </w:pPr>
             <w:r>
-              <w:t>El sistema solicita ingrese alguno de los siguientes criterios de búsqueda: nro. De orden de compra, fecha emisión, fecha estimada de llegada o proveedor.</w:t>
+              <w:t>El EC ingresa alguno de los criterios de búsqueda.</w:t>
             </w:r>
           </w:p>
         </w:tc>
@@ -1644,7 +1650,7 @@
           </w:tcPr>
           <w:p>
             <w:pPr>
-              <w:pStyle w:val="Prrafodelista"/>
+              <w:pStyle w:val="ListParagraph"/>
               <w:numPr>
                 <w:ilvl w:val="1"/>
                 <w:numId w:val="3"/>
@@ -1675,7 +1681,7 @@
           </w:tcPr>
           <w:p>
             <w:pPr>
-              <w:pStyle w:val="Prrafodelista"/>
+              <w:pStyle w:val="ListParagraph"/>
               <w:numPr>
                 <w:ilvl w:val="0"/>
                 <w:numId w:val="3"/>
@@ -1683,7 +1689,7 @@
               <w:ind w:hanging="198"/>
             </w:pPr>
             <w:r>
-              <w:t>El EC ingresa alguno de los criterios de búsqueda.</w:t>
+              <w:t>El sistema para el criterio de búsqueda ingresado verifica si existe alguna orden de compra y existe.</w:t>
             </w:r>
           </w:p>
         </w:tc>
@@ -1700,7 +1706,7 @@
           </w:tcPr>
           <w:p>
             <w:pPr>
-              <w:pStyle w:val="Prrafodelista"/>
+              <w:pStyle w:val="ListParagraph"/>
               <w:numPr>
                 <w:ilvl w:val="1"/>
                 <w:numId w:val="3"/>
@@ -1711,52 +1717,25 @@
               </w:tabs>
               <w:ind w:left="230" w:hanging="230"/>
             </w:pPr>
-          </w:p>
-        </w:tc>
-      </w:tr>
-      <w:tr>
-        <w:trPr>
-          <w:cantSplit/>
-        </w:trPr>
-        <w:tc>
-          <w:tcPr>
-            <w:tcW w:w="3878" w:type="dxa"/>
-            <w:gridSpan w:val="5"/>
-            <w:tcBorders>
-              <w:top w:val="single" w:sz="4" w:space="0" w:color="auto"/>
-              <w:left w:val="single" w:sz="4" w:space="0" w:color="auto"/>
-              <w:bottom w:val="single" w:sz="4" w:space="0" w:color="auto"/>
-              <w:right w:val="single" w:sz="4" w:space="0" w:color="auto"/>
-            </w:tcBorders>
-          </w:tcPr>
-          <w:p>
-            <w:pPr>
-              <w:pStyle w:val="Prrafodelista"/>
+            <w:r>
+              <w:t>El sistema no encuentra órdenes de comprar según el criterio ingresado.</w:t>
+            </w:r>
+          </w:p>
+          <w:p>
+            <w:pPr>
+              <w:pStyle w:val="ListParagraph"/>
               <w:numPr>
-                <w:ilvl w:val="0"/>
+                <w:ilvl w:val="2"/>
                 <w:numId w:val="3"/>
               </w:numPr>
-              <w:ind w:hanging="198"/>
-            </w:pPr>
-            <w:r>
-              <w:t>El sistema para el criterio de búsqueda ingresado verifica si existe alguna orden de compra y existe.</w:t>
-            </w:r>
-          </w:p>
-        </w:tc>
-        <w:tc>
-          <w:tcPr>
-            <w:tcW w:w="4594" w:type="dxa"/>
-            <w:gridSpan w:val="6"/>
-            <w:tcBorders>
-              <w:top w:val="single" w:sz="4" w:space="0" w:color="auto"/>
-              <w:left w:val="single" w:sz="4" w:space="0" w:color="auto"/>
-              <w:bottom w:val="single" w:sz="4" w:space="0" w:color="auto"/>
-              <w:right w:val="single" w:sz="4" w:space="0" w:color="auto"/>
-            </w:tcBorders>
-          </w:tcPr>
-          <w:p>
-            <w:pPr>
-              <w:pStyle w:val="Prrafodelista"/>
+            </w:pPr>
+            <w:r>
+              <w:t>El sistema informa situación.</w:t>
+            </w:r>
+          </w:p>
+          <w:p>
+            <w:pPr>
+              <w:pStyle w:val="ListParagraph"/>
               <w:numPr>
                 <w:ilvl w:val="1"/>
                 <w:numId w:val="3"/>
@@ -1768,24 +1747,54 @@
               <w:ind w:left="230" w:hanging="230"/>
             </w:pPr>
             <w:r>
-              <w:t>El sistema no encuentra órdenes de comprar según el criterio ingresado.</w:t>
-            </w:r>
-          </w:p>
-          <w:p>
-            <w:pPr>
-              <w:pStyle w:val="Prrafodelista"/>
+              <w:t>Regresa al paso 2</w:t>
+            </w:r>
+          </w:p>
+        </w:tc>
+      </w:tr>
+      <w:tr>
+        <w:trPr>
+          <w:cantSplit/>
+        </w:trPr>
+        <w:tc>
+          <w:tcPr>
+            <w:tcW w:w="3878" w:type="dxa"/>
+            <w:gridSpan w:val="5"/>
+            <w:tcBorders>
+              <w:top w:val="single" w:sz="4" w:space="0" w:color="auto"/>
+              <w:left w:val="single" w:sz="4" w:space="0" w:color="auto"/>
+              <w:bottom w:val="single" w:sz="4" w:space="0" w:color="auto"/>
+              <w:right w:val="single" w:sz="4" w:space="0" w:color="auto"/>
+            </w:tcBorders>
+          </w:tcPr>
+          <w:p>
+            <w:pPr>
+              <w:pStyle w:val="ListParagraph"/>
               <w:numPr>
-                <w:ilvl w:val="2"/>
+                <w:ilvl w:val="0"/>
                 <w:numId w:val="3"/>
               </w:numPr>
-            </w:pPr>
-            <w:r>
-              <w:t>El sistema informa situación.</w:t>
-            </w:r>
-          </w:p>
-          <w:p>
-            <w:pPr>
-              <w:pStyle w:val="Prrafodelista"/>
+              <w:ind w:hanging="198"/>
+            </w:pPr>
+            <w:r>
+              <w:t>El sistema solicita seleccione la orden de compra a consultar.</w:t>
+            </w:r>
+          </w:p>
+        </w:tc>
+        <w:tc>
+          <w:tcPr>
+            <w:tcW w:w="4594" w:type="dxa"/>
+            <w:gridSpan w:val="6"/>
+            <w:tcBorders>
+              <w:top w:val="single" w:sz="4" w:space="0" w:color="auto"/>
+              <w:left w:val="single" w:sz="4" w:space="0" w:color="auto"/>
+              <w:bottom w:val="single" w:sz="4" w:space="0" w:color="auto"/>
+              <w:right w:val="single" w:sz="4" w:space="0" w:color="auto"/>
+            </w:tcBorders>
+          </w:tcPr>
+          <w:p>
+            <w:pPr>
+              <w:pStyle w:val="ListParagraph"/>
               <w:numPr>
                 <w:ilvl w:val="1"/>
                 <w:numId w:val="3"/>
@@ -1796,9 +1805,6 @@
               </w:tabs>
               <w:ind w:left="230" w:hanging="230"/>
             </w:pPr>
-            <w:r>
-              <w:t>Regresa al paso 2</w:t>
-            </w:r>
           </w:p>
         </w:tc>
       </w:tr>
@@ -1819,7 +1825,7 @@
           </w:tcPr>
           <w:p>
             <w:pPr>
-              <w:pStyle w:val="Prrafodelista"/>
+              <w:pStyle w:val="ListParagraph"/>
               <w:numPr>
                 <w:ilvl w:val="0"/>
                 <w:numId w:val="3"/>
@@ -1827,7 +1833,13 @@
               <w:ind w:hanging="198"/>
             </w:pPr>
             <w:r>
-              <w:t>El sistema solicita seleccione la orden de compra a consultar.</w:t>
+              <w:t xml:space="preserve">El EC </w:t>
+            </w:r>
+            <w:r>
+              <w:t>selecciona la orden</w:t>
+            </w:r>
+            <w:r>
+              <w:t xml:space="preserve"> de compra a consultar.</w:t>
             </w:r>
           </w:p>
         </w:tc>
@@ -1844,7 +1856,7 @@
           </w:tcPr>
           <w:p>
             <w:pPr>
-              <w:pStyle w:val="Prrafodelista"/>
+              <w:pStyle w:val="ListParagraph"/>
               <w:numPr>
                 <w:ilvl w:val="1"/>
                 <w:numId w:val="3"/>
@@ -1875,7 +1887,7 @@
           </w:tcPr>
           <w:p>
             <w:pPr>
-              <w:pStyle w:val="Prrafodelista"/>
+              <w:pStyle w:val="ListParagraph"/>
               <w:numPr>
                 <w:ilvl w:val="0"/>
                 <w:numId w:val="3"/>
@@ -1883,7 +1895,7 @@
               <w:ind w:hanging="198"/>
             </w:pPr>
             <w:r>
-              <w:t>El EC selecciona la/s orden/es de compra a consultar.</w:t>
+              <w:t>El sistema muestra los siguientes datos: nro. Orden de compra, fecha emisión, fecha estimada de llegada, proveedor, detalle de orden de compra, empresa de transporte interior, empresa de transporte exterior, fecha real de llegada, productos defectuosos y estado.</w:t>
             </w:r>
           </w:p>
         </w:tc>
@@ -1900,7 +1912,7 @@
           </w:tcPr>
           <w:p>
             <w:pPr>
-              <w:pStyle w:val="Prrafodelista"/>
+              <w:pStyle w:val="ListParagraph"/>
               <w:numPr>
                 <w:ilvl w:val="1"/>
                 <w:numId w:val="3"/>
@@ -1931,7 +1943,7 @@
           </w:tcPr>
           <w:p>
             <w:pPr>
-              <w:pStyle w:val="Prrafodelista"/>
+              <w:pStyle w:val="ListParagraph"/>
               <w:numPr>
                 <w:ilvl w:val="0"/>
                 <w:numId w:val="3"/>
@@ -1939,7 +1951,7 @@
               <w:ind w:hanging="198"/>
             </w:pPr>
             <w:r>
-              <w:t>El sistema muestra los siguientes datos: nro. Orden de compra, fecha emisión, fecha estimada de llegada, proveedor, detalle de orden de compra, empresa de transporte interior, empresa de transporte exterior, fecha real de llegada, productos defectuosos y estado.</w:t>
+              <w:t>Fin de CU.</w:t>
             </w:r>
           </w:p>
         </w:tc>
@@ -1956,7 +1968,7 @@
           </w:tcPr>
           <w:p>
             <w:pPr>
-              <w:pStyle w:val="Prrafodelista"/>
+              <w:pStyle w:val="ListParagraph"/>
               <w:numPr>
                 <w:ilvl w:val="1"/>
                 <w:numId w:val="3"/>
@@ -1976,53 +1988,43 @@
         </w:trPr>
         <w:tc>
           <w:tcPr>
-            <w:tcW w:w="3878" w:type="dxa"/>
-            <w:gridSpan w:val="5"/>
-            <w:tcBorders>
-              <w:top w:val="single" w:sz="4" w:space="0" w:color="auto"/>
-              <w:left w:val="single" w:sz="4" w:space="0" w:color="auto"/>
+            <w:tcW w:w="1809" w:type="dxa"/>
+            <w:tcBorders>
+              <w:top w:val="single" w:sz="4" w:space="0" w:color="auto"/>
+              <w:left w:val="single" w:sz="4" w:space="0" w:color="auto"/>
+              <w:bottom w:val="single" w:sz="4" w:space="0" w:color="auto"/>
+              <w:right w:val="nil"/>
+            </w:tcBorders>
+          </w:tcPr>
+          <w:p>
+            <w:pPr>
+              <w:rPr>
+                <w:b/>
+              </w:rPr>
+            </w:pPr>
+            <w:r>
+              <w:rPr>
+                <w:b/>
+              </w:rPr>
+              <w:t>Observaciones:</w:t>
+            </w:r>
+          </w:p>
+        </w:tc>
+        <w:tc>
+          <w:tcPr>
+            <w:tcW w:w="6663" w:type="dxa"/>
+            <w:gridSpan w:val="10"/>
+            <w:tcBorders>
+              <w:top w:val="single" w:sz="4" w:space="0" w:color="auto"/>
+              <w:left w:val="nil"/>
               <w:bottom w:val="single" w:sz="4" w:space="0" w:color="auto"/>
               <w:right w:val="single" w:sz="4" w:space="0" w:color="auto"/>
             </w:tcBorders>
           </w:tcPr>
           <w:p>
-            <w:pPr>
-              <w:pStyle w:val="Prrafodelista"/>
-              <w:numPr>
-                <w:ilvl w:val="0"/>
-                <w:numId w:val="3"/>
-              </w:numPr>
-              <w:ind w:hanging="198"/>
-            </w:pPr>
-            <w:r>
-              <w:t>Fin de CU.</w:t>
-            </w:r>
-          </w:p>
-        </w:tc>
-        <w:tc>
-          <w:tcPr>
-            <w:tcW w:w="4594" w:type="dxa"/>
-            <w:gridSpan w:val="6"/>
-            <w:tcBorders>
-              <w:top w:val="single" w:sz="4" w:space="0" w:color="auto"/>
-              <w:left w:val="single" w:sz="4" w:space="0" w:color="auto"/>
-              <w:bottom w:val="single" w:sz="4" w:space="0" w:color="auto"/>
-              <w:right w:val="single" w:sz="4" w:space="0" w:color="auto"/>
-            </w:tcBorders>
-          </w:tcPr>
-          <w:p>
-            <w:pPr>
-              <w:pStyle w:val="Prrafodelista"/>
-              <w:numPr>
-                <w:ilvl w:val="1"/>
-                <w:numId w:val="3"/>
-              </w:numPr>
-              <w:tabs>
-                <w:tab w:val="clear" w:pos="690"/>
-                <w:tab w:val="num" w:pos="372"/>
-              </w:tabs>
-              <w:ind w:left="230" w:hanging="230"/>
-            </w:pPr>
+            <w:r>
+              <w:t>El EC puede cancelar el CU en cualquier momento.</w:t>
+            </w:r>
           </w:p>
         </w:tc>
       </w:tr>
@@ -2050,7 +2052,13 @@
               <w:rPr>
                 <w:b/>
               </w:rPr>
-              <w:t>Observaciones:</w:t>
+              <w:t>Requerimientos No Funcionales</w:t>
+            </w:r>
+            <w:r>
+              <w:rPr>
+                <w:b/>
+              </w:rPr>
+              <w:t>:</w:t>
             </w:r>
           </w:p>
         </w:tc>
@@ -2067,7 +2075,7 @@
           </w:tcPr>
           <w:p>
             <w:r>
-              <w:t>El EC puede cancelar el CU en cualquier momento.</w:t>
+              <w:t>No aplica</w:t>
             </w:r>
           </w:p>
         </w:tc>
@@ -2097,58 +2105,6 @@
                 <w:b/>
               </w:rPr>
               <w:lastRenderedPageBreak/>
-              <w:t>Requerimientos No Funcionales</w:t>
-            </w:r>
-            <w:r>
-              <w:rPr>
-                <w:b/>
-              </w:rPr>
-              <w:t>:</w:t>
-            </w:r>
-          </w:p>
-        </w:tc>
-        <w:tc>
-          <w:tcPr>
-            <w:tcW w:w="6663" w:type="dxa"/>
-            <w:gridSpan w:val="10"/>
-            <w:tcBorders>
-              <w:top w:val="single" w:sz="4" w:space="0" w:color="auto"/>
-              <w:left w:val="nil"/>
-              <w:bottom w:val="single" w:sz="4" w:space="0" w:color="auto"/>
-              <w:right w:val="single" w:sz="4" w:space="0" w:color="auto"/>
-            </w:tcBorders>
-          </w:tcPr>
-          <w:p>
-            <w:r>
-              <w:t>No aplica</w:t>
-            </w:r>
-          </w:p>
-        </w:tc>
-      </w:tr>
-      <w:tr>
-        <w:trPr>
-          <w:cantSplit/>
-        </w:trPr>
-        <w:tc>
-          <w:tcPr>
-            <w:tcW w:w="1809" w:type="dxa"/>
-            <w:tcBorders>
-              <w:top w:val="single" w:sz="4" w:space="0" w:color="auto"/>
-              <w:left w:val="single" w:sz="4" w:space="0" w:color="auto"/>
-              <w:bottom w:val="single" w:sz="4" w:space="0" w:color="auto"/>
-              <w:right w:val="nil"/>
-            </w:tcBorders>
-          </w:tcPr>
-          <w:p>
-            <w:pPr>
-              <w:rPr>
-                <w:b/>
-              </w:rPr>
-            </w:pPr>
-            <w:r>
-              <w:rPr>
-                <w:b/>
-              </w:rPr>
               <w:t>Asociaciones de Extensión</w:t>
             </w:r>
             <w:r>
@@ -2925,13 +2881,13 @@
     <w:qFormat/>
     <w:rsid w:val="0021042B"/>
   </w:style>
-  <w:style w:type="character" w:default="1" w:styleId="Fuentedeprrafopredeter">
+  <w:style w:type="character" w:default="1" w:styleId="DefaultParagraphFont">
     <w:name w:val="Default Paragraph Font"/>
     <w:uiPriority w:val="1"/>
     <w:semiHidden/>
     <w:unhideWhenUsed/>
   </w:style>
-  <w:style w:type="table" w:default="1" w:styleId="Tablanormal">
+  <w:style w:type="table" w:default="1" w:styleId="TableNormal">
     <w:name w:val="Normal Table"/>
     <w:uiPriority w:val="99"/>
     <w:semiHidden/>
@@ -2947,15 +2903,15 @@
       </w:tblCellMar>
     </w:tblPr>
   </w:style>
-  <w:style w:type="numbering" w:default="1" w:styleId="Sinlista">
+  <w:style w:type="numbering" w:default="1" w:styleId="NoList">
     <w:name w:val="No List"/>
     <w:uiPriority w:val="99"/>
     <w:semiHidden/>
     <w:unhideWhenUsed/>
   </w:style>
-  <w:style w:type="table" w:styleId="Tablaconcuadrcula">
+  <w:style w:type="table" w:styleId="TableGrid">
     <w:name w:val="Table Grid"/>
-    <w:basedOn w:val="Tablanormal"/>
+    <w:basedOn w:val="TableNormal"/>
     <w:uiPriority w:val="59"/>
     <w:rsid w:val="00D842C6"/>
     <w:pPr>
@@ -2979,7 +2935,7 @@
       </w:tblCellMar>
     </w:tblPr>
   </w:style>
-  <w:style w:type="paragraph" w:styleId="Prrafodelista">
+  <w:style w:type="paragraph" w:styleId="ListParagraph">
     <w:name w:val="List Paragraph"/>
     <w:basedOn w:val="Normal"/>
     <w:uiPriority w:val="34"/>

</xml_diff>

<commit_message>
minuta juntada 28/07. El consultar no debe mostrar la empresa transporte
</commit_message>
<xml_diff>
--- a/02. Modelado de Requerimientos/Modelo de Casos De Uso/Trazos/Compras/003_Consultar_Orden_De_Compra.docx
+++ b/02. Modelado de Requerimientos/Modelo de Casos De Uso/Trazos/Compras/003_Consultar_Orden_De_Compra.docx
@@ -1,14 +1,14 @@
 
 <file path=word/document.xml><?xml version="1.0" encoding="utf-8"?>
-<w:document xmlns:ve="http://schemas.openxmlformats.org/markup-compatibility/2006" xmlns:o="urn:schemas-microsoft-com:office:office" xmlns:r="http://schemas.openxmlformats.org/officeDocument/2006/relationships" xmlns:m="http://schemas.openxmlformats.org/officeDocument/2006/math" xmlns:v="urn:schemas-microsoft-com:vml" xmlns:wp="http://schemas.openxmlformats.org/drawingml/2006/wordprocessingDrawing" xmlns:w10="urn:schemas-microsoft-com:office:word" xmlns:w="http://schemas.openxmlformats.org/wordprocessingml/2006/main" xmlns:wne="http://schemas.microsoft.com/office/word/2006/wordml">
+<w:document xmlns:wpc="http://schemas.microsoft.com/office/word/2010/wordprocessingCanvas" xmlns:mc="http://schemas.openxmlformats.org/markup-compatibility/2006" xmlns:o="urn:schemas-microsoft-com:office:office" xmlns:r="http://schemas.openxmlformats.org/officeDocument/2006/relationships" xmlns:m="http://schemas.openxmlformats.org/officeDocument/2006/math" xmlns:v="urn:schemas-microsoft-com:vml" xmlns:wp14="http://schemas.microsoft.com/office/word/2010/wordprocessingDrawing" xmlns:wp="http://schemas.openxmlformats.org/drawingml/2006/wordprocessingDrawing" xmlns:w10="urn:schemas-microsoft-com:office:word" xmlns:w="http://schemas.openxmlformats.org/wordprocessingml/2006/main" xmlns:w14="http://schemas.microsoft.com/office/word/2010/wordml" xmlns:wpg="http://schemas.microsoft.com/office/word/2010/wordprocessingGroup" xmlns:wpi="http://schemas.microsoft.com/office/word/2010/wordprocessingInk" xmlns:wne="http://schemas.microsoft.com/office/word/2006/wordml" xmlns:wps="http://schemas.microsoft.com/office/word/2010/wordprocessingShape" mc:Ignorable="w14 wp14">
   <w:body>
     <w:tbl>
       <w:tblPr>
-        <w:tblStyle w:val="TableGrid"/>
+        <w:tblStyle w:val="Tablaconcuadrcula"/>
         <w:tblW w:w="8472" w:type="dxa"/>
         <w:tblInd w:w="250" w:type="dxa"/>
         <w:tblLayout w:type="fixed"/>
-        <w:tblLook w:val="04A0"/>
+        <w:tblLook w:val="04A0" w:firstRow="1" w:lastRow="0" w:firstColumn="1" w:lastColumn="0" w:noHBand="0" w:noVBand="1"/>
       </w:tblPr>
       <w:tblGrid>
         <w:gridCol w:w="1809"/>
@@ -43,8 +43,6 @@
                 <w:b/>
               </w:rPr>
             </w:pPr>
-            <w:bookmarkStart w:id="0" w:name="_GoBack"/>
-            <w:bookmarkEnd w:id="0"/>
             <w:r>
               <w:rPr>
                 <w:b/>
@@ -1076,7 +1074,7 @@
             </w:r>
           </w:p>
         </w:tc>
-        <w:bookmarkStart w:id="1" w:name="Casilla2"/>
+        <w:bookmarkStart w:id="0" w:name="Casilla2"/>
         <w:tc>
           <w:tcPr>
             <w:tcW w:w="3434" w:type="dxa"/>
@@ -1123,7 +1121,7 @@
               </w:rPr>
               <w:fldChar w:fldCharType="end"/>
             </w:r>
-            <w:bookmarkEnd w:id="1"/>
+            <w:bookmarkEnd w:id="0"/>
             <w:r>
               <w:rPr>
                 <w:rFonts w:cstheme="minorHAnsi"/>
@@ -1298,7 +1296,7 @@
           </w:tcPr>
           <w:p>
             <w:pPr>
-              <w:pStyle w:val="ListParagraph"/>
+              <w:pStyle w:val="Prrafodelista"/>
               <w:numPr>
                 <w:ilvl w:val="0"/>
                 <w:numId w:val="1"/>
@@ -1366,7 +1364,7 @@
           </w:tcPr>
           <w:p>
             <w:pPr>
-              <w:pStyle w:val="ListParagraph"/>
+              <w:pStyle w:val="Prrafodelista"/>
               <w:numPr>
                 <w:ilvl w:val="0"/>
                 <w:numId w:val="1"/>
@@ -1445,7 +1443,7 @@
           </w:tcPr>
           <w:p>
             <w:pPr>
-              <w:pStyle w:val="ListParagraph"/>
+              <w:pStyle w:val="Prrafodelista"/>
               <w:numPr>
                 <w:ilvl w:val="0"/>
                 <w:numId w:val="3"/>
@@ -1476,7 +1474,7 @@
           </w:tcPr>
           <w:p>
             <w:pPr>
-              <w:pStyle w:val="ListParagraph"/>
+              <w:pStyle w:val="Prrafodelista"/>
               <w:numPr>
                 <w:ilvl w:val="1"/>
                 <w:numId w:val="3"/>
@@ -1507,7 +1505,7 @@
           </w:tcPr>
           <w:p>
             <w:pPr>
-              <w:pStyle w:val="ListParagraph"/>
+              <w:pStyle w:val="Prrafodelista"/>
               <w:numPr>
                 <w:ilvl w:val="0"/>
                 <w:numId w:val="3"/>
@@ -1532,7 +1530,7 @@
           </w:tcPr>
           <w:p>
             <w:pPr>
-              <w:pStyle w:val="ListParagraph"/>
+              <w:pStyle w:val="Prrafodelista"/>
               <w:numPr>
                 <w:ilvl w:val="1"/>
                 <w:numId w:val="3"/>
@@ -1563,7 +1561,7 @@
           </w:tcPr>
           <w:p>
             <w:pPr>
-              <w:pStyle w:val="ListParagraph"/>
+              <w:pStyle w:val="Prrafodelista"/>
               <w:numPr>
                 <w:ilvl w:val="0"/>
                 <w:numId w:val="3"/>
@@ -1594,7 +1592,7 @@
           </w:tcPr>
           <w:p>
             <w:pPr>
-              <w:pStyle w:val="ListParagraph"/>
+              <w:pStyle w:val="Prrafodelista"/>
               <w:numPr>
                 <w:ilvl w:val="1"/>
                 <w:numId w:val="3"/>
@@ -1625,7 +1623,7 @@
           </w:tcPr>
           <w:p>
             <w:pPr>
-              <w:pStyle w:val="ListParagraph"/>
+              <w:pStyle w:val="Prrafodelista"/>
               <w:numPr>
                 <w:ilvl w:val="0"/>
                 <w:numId w:val="3"/>
@@ -1650,7 +1648,7 @@
           </w:tcPr>
           <w:p>
             <w:pPr>
-              <w:pStyle w:val="ListParagraph"/>
+              <w:pStyle w:val="Prrafodelista"/>
               <w:numPr>
                 <w:ilvl w:val="1"/>
                 <w:numId w:val="3"/>
@@ -1681,7 +1679,7 @@
           </w:tcPr>
           <w:p>
             <w:pPr>
-              <w:pStyle w:val="ListParagraph"/>
+              <w:pStyle w:val="Prrafodelista"/>
               <w:numPr>
                 <w:ilvl w:val="0"/>
                 <w:numId w:val="3"/>
@@ -1706,7 +1704,7 @@
           </w:tcPr>
           <w:p>
             <w:pPr>
-              <w:pStyle w:val="ListParagraph"/>
+              <w:pStyle w:val="Prrafodelista"/>
               <w:numPr>
                 <w:ilvl w:val="1"/>
                 <w:numId w:val="3"/>
@@ -1723,7 +1721,7 @@
           </w:p>
           <w:p>
             <w:pPr>
-              <w:pStyle w:val="ListParagraph"/>
+              <w:pStyle w:val="Prrafodelista"/>
               <w:numPr>
                 <w:ilvl w:val="2"/>
                 <w:numId w:val="3"/>
@@ -1735,7 +1733,7 @@
           </w:p>
           <w:p>
             <w:pPr>
-              <w:pStyle w:val="ListParagraph"/>
+              <w:pStyle w:val="Prrafodelista"/>
               <w:numPr>
                 <w:ilvl w:val="1"/>
                 <w:numId w:val="3"/>
@@ -1769,7 +1767,7 @@
           </w:tcPr>
           <w:p>
             <w:pPr>
-              <w:pStyle w:val="ListParagraph"/>
+              <w:pStyle w:val="Prrafodelista"/>
               <w:numPr>
                 <w:ilvl w:val="0"/>
                 <w:numId w:val="3"/>
@@ -1794,7 +1792,7 @@
           </w:tcPr>
           <w:p>
             <w:pPr>
-              <w:pStyle w:val="ListParagraph"/>
+              <w:pStyle w:val="Prrafodelista"/>
               <w:numPr>
                 <w:ilvl w:val="1"/>
                 <w:numId w:val="3"/>
@@ -1825,7 +1823,7 @@
           </w:tcPr>
           <w:p>
             <w:pPr>
-              <w:pStyle w:val="ListParagraph"/>
+              <w:pStyle w:val="Prrafodelista"/>
               <w:numPr>
                 <w:ilvl w:val="0"/>
                 <w:numId w:val="3"/>
@@ -1856,7 +1854,7 @@
           </w:tcPr>
           <w:p>
             <w:pPr>
-              <w:pStyle w:val="ListParagraph"/>
+              <w:pStyle w:val="Prrafodelista"/>
               <w:numPr>
                 <w:ilvl w:val="1"/>
                 <w:numId w:val="3"/>
@@ -1887,7 +1885,7 @@
           </w:tcPr>
           <w:p>
             <w:pPr>
-              <w:pStyle w:val="ListParagraph"/>
+              <w:pStyle w:val="Prrafodelista"/>
               <w:numPr>
                 <w:ilvl w:val="0"/>
                 <w:numId w:val="3"/>
@@ -1895,7 +1893,12 @@
               <w:ind w:hanging="198"/>
             </w:pPr>
             <w:r>
-              <w:t>El sistema muestra los siguientes datos: nro. Orden de compra, fecha emisión, fecha estimada de llegada, proveedor, detalle de orden de compra, empresa de transporte interior, empresa de transporte exterior, fecha real de llegada, productos defectuosos y estado.</w:t>
+              <w:t>El sistema muestra los siguientes datos: nro. Orden de compra, fecha emisión, fecha estimada de llegada, proveedor, detalle de orden de compra</w:t>
+            </w:r>
+            <w:bookmarkStart w:id="1" w:name="_GoBack"/>
+            <w:bookmarkEnd w:id="1"/>
+            <w:r>
+              <w:t>, fecha real de llegada, productos defectuosos y estado.</w:t>
             </w:r>
           </w:p>
         </w:tc>
@@ -1912,7 +1915,7 @@
           </w:tcPr>
           <w:p>
             <w:pPr>
-              <w:pStyle w:val="ListParagraph"/>
+              <w:pStyle w:val="Prrafodelista"/>
               <w:numPr>
                 <w:ilvl w:val="1"/>
                 <w:numId w:val="3"/>
@@ -1943,7 +1946,7 @@
           </w:tcPr>
           <w:p>
             <w:pPr>
-              <w:pStyle w:val="ListParagraph"/>
+              <w:pStyle w:val="Prrafodelista"/>
               <w:numPr>
                 <w:ilvl w:val="0"/>
                 <w:numId w:val="3"/>
@@ -1968,7 +1971,7 @@
           </w:tcPr>
           <w:p>
             <w:pPr>
-              <w:pStyle w:val="ListParagraph"/>
+              <w:pStyle w:val="Prrafodelista"/>
               <w:numPr>
                 <w:ilvl w:val="1"/>
                 <w:numId w:val="3"/>
@@ -2104,7 +2107,6 @@
               <w:rPr>
                 <w:b/>
               </w:rPr>
-              <w:lastRenderedPageBreak/>
               <w:t>Asociaciones de Extensión</w:t>
             </w:r>
             <w:r>
@@ -2157,6 +2159,7 @@
               <w:rPr>
                 <w:b/>
               </w:rPr>
+              <w:lastRenderedPageBreak/>
               <w:t>Asociaciones de Inclusión</w:t>
             </w:r>
             <w:r>
@@ -2359,7 +2362,7 @@
 </file>
 
 <file path=word/numbering.xml><?xml version="1.0" encoding="utf-8"?>
-<w:numbering xmlns:ve="http://schemas.openxmlformats.org/markup-compatibility/2006" xmlns:o="urn:schemas-microsoft-com:office:office" xmlns:r="http://schemas.openxmlformats.org/officeDocument/2006/relationships" xmlns:m="http://schemas.openxmlformats.org/officeDocument/2006/math" xmlns:v="urn:schemas-microsoft-com:vml" xmlns:wp="http://schemas.openxmlformats.org/drawingml/2006/wordprocessingDrawing" xmlns:w10="urn:schemas-microsoft-com:office:word" xmlns:w="http://schemas.openxmlformats.org/wordprocessingml/2006/main" xmlns:wne="http://schemas.microsoft.com/office/word/2006/wordml">
+<w:numbering xmlns:wpc="http://schemas.microsoft.com/office/word/2010/wordprocessingCanvas" xmlns:mc="http://schemas.openxmlformats.org/markup-compatibility/2006" xmlns:o="urn:schemas-microsoft-com:office:office" xmlns:r="http://schemas.openxmlformats.org/officeDocument/2006/relationships" xmlns:m="http://schemas.openxmlformats.org/officeDocument/2006/math" xmlns:v="urn:schemas-microsoft-com:vml" xmlns:wp14="http://schemas.microsoft.com/office/word/2010/wordprocessingDrawing" xmlns:wp="http://schemas.openxmlformats.org/drawingml/2006/wordprocessingDrawing" xmlns:w10="urn:schemas-microsoft-com:office:word" xmlns:w="http://schemas.openxmlformats.org/wordprocessingml/2006/main" xmlns:w14="http://schemas.microsoft.com/office/word/2010/wordml" xmlns:wpg="http://schemas.microsoft.com/office/word/2010/wordprocessingGroup" xmlns:wpi="http://schemas.microsoft.com/office/word/2010/wordprocessingInk" xmlns:wne="http://schemas.microsoft.com/office/word/2006/wordml" xmlns:wps="http://schemas.microsoft.com/office/word/2010/wordprocessingShape" mc:Ignorable="w14 wp14">
   <w:abstractNum w:abstractNumId="0">
     <w:nsid w:val="14C032BE"/>
     <w:multiLevelType w:val="hybridMultilevel"/>
@@ -2721,7 +2724,7 @@
 </file>
 
 <file path=word/styles.xml><?xml version="1.0" encoding="utf-8"?>
-<w:styles xmlns:r="http://schemas.openxmlformats.org/officeDocument/2006/relationships" xmlns:w="http://schemas.openxmlformats.org/wordprocessingml/2006/main">
+<w:styles xmlns:mc="http://schemas.openxmlformats.org/markup-compatibility/2006" xmlns:r="http://schemas.openxmlformats.org/officeDocument/2006/relationships" xmlns:w="http://schemas.openxmlformats.org/wordprocessingml/2006/main" xmlns:w14="http://schemas.microsoft.com/office/word/2010/wordml" mc:Ignorable="w14">
   <w:docDefaults>
     <w:rPrDefault>
       <w:rPr>
@@ -2881,18 +2884,17 @@
     <w:qFormat/>
     <w:rsid w:val="0021042B"/>
   </w:style>
-  <w:style w:type="character" w:default="1" w:styleId="DefaultParagraphFont">
+  <w:style w:type="character" w:default="1" w:styleId="Fuentedeprrafopredeter">
     <w:name w:val="Default Paragraph Font"/>
     <w:uiPriority w:val="1"/>
     <w:semiHidden/>
     <w:unhideWhenUsed/>
   </w:style>
-  <w:style w:type="table" w:default="1" w:styleId="TableNormal">
+  <w:style w:type="table" w:default="1" w:styleId="Tablanormal">
     <w:name w:val="Normal Table"/>
     <w:uiPriority w:val="99"/>
     <w:semiHidden/>
     <w:unhideWhenUsed/>
-    <w:qFormat/>
     <w:tblPr>
       <w:tblInd w:w="0" w:type="dxa"/>
       <w:tblCellMar>
@@ -2903,15 +2905,15 @@
       </w:tblCellMar>
     </w:tblPr>
   </w:style>
-  <w:style w:type="numbering" w:default="1" w:styleId="NoList">
+  <w:style w:type="numbering" w:default="1" w:styleId="Sinlista">
     <w:name w:val="No List"/>
     <w:uiPriority w:val="99"/>
     <w:semiHidden/>
     <w:unhideWhenUsed/>
   </w:style>
-  <w:style w:type="table" w:styleId="TableGrid">
+  <w:style w:type="table" w:styleId="Tablaconcuadrcula">
     <w:name w:val="Table Grid"/>
-    <w:basedOn w:val="TableNormal"/>
+    <w:basedOn w:val="Tablanormal"/>
     <w:uiPriority w:val="59"/>
     <w:rsid w:val="00D842C6"/>
     <w:pPr>
@@ -2935,7 +2937,7 @@
       </w:tblCellMar>
     </w:tblPr>
   </w:style>
-  <w:style w:type="paragraph" w:styleId="ListParagraph">
+  <w:style w:type="paragraph" w:styleId="Prrafodelista">
     <w:name w:val="List Paragraph"/>
     <w:basedOn w:val="Normal"/>
     <w:uiPriority w:val="34"/>
@@ -2945,6 +2947,196 @@
       <w:ind w:left="720"/>
       <w:contextualSpacing/>
     </w:pPr>
+  </w:style>
+</w:styles>
+</file>
+
+<file path=word/stylesWithEffects.xml><?xml version="1.0" encoding="utf-8"?>
+<w:styles xmlns:wpc="http://schemas.microsoft.com/office/word/2010/wordprocessingCanvas" xmlns:mc="http://schemas.openxmlformats.org/markup-compatibility/2006" xmlns:o="urn:schemas-microsoft-com:office:office" xmlns:r="http://schemas.openxmlformats.org/officeDocument/2006/relationships" xmlns:m="http://schemas.openxmlformats.org/officeDocument/2006/math" xmlns:v="urn:schemas-microsoft-com:vml" xmlns:wp14="http://schemas.microsoft.com/office/word/2010/wordprocessingDrawing" xmlns:wp="http://schemas.openxmlformats.org/drawingml/2006/wordprocessingDrawing" xmlns:w10="urn:schemas-microsoft-com:office:word" xmlns:w="http://schemas.openxmlformats.org/wordprocessingml/2006/main" xmlns:w14="http://schemas.microsoft.com/office/word/2010/wordml" xmlns:wpg="http://schemas.microsoft.com/office/word/2010/wordprocessingGroup" xmlns:wpi="http://schemas.microsoft.com/office/word/2010/wordprocessingInk" xmlns:wne="http://schemas.microsoft.com/office/word/2006/wordml" xmlns:wps="http://schemas.microsoft.com/office/word/2010/wordprocessingShape" mc:Ignorable="w14 wp14">
+  <w:docDefaults>
+    <w:rPrDefault>
+      <w:rPr>
+        <w:rFonts w:asciiTheme="minorHAnsi" w:eastAsiaTheme="minorEastAsia" w:hAnsiTheme="minorHAnsi" w:cstheme="minorBidi"/>
+        <w:sz w:val="22"/>
+        <w:szCs w:val="22"/>
+        <w:lang w:val="es-AR" w:eastAsia="es-AR" w:bidi="ar-SA"/>
+      </w:rPr>
+    </w:rPrDefault>
+    <w:pPrDefault>
+      <w:pPr>
+        <w:spacing w:after="200" w:line="276" w:lineRule="auto"/>
+      </w:pPr>
+    </w:pPrDefault>
+  </w:docDefaults>
+  <w:latentStyles w:defLockedState="0" w:defUIPriority="99" w:defSemiHidden="1" w:defUnhideWhenUsed="1" w:defQFormat="0" w:count="267">
+    <w:lsdException w:name="Normal" w:semiHidden="0" w:uiPriority="0" w:unhideWhenUsed="0" w:qFormat="1"/>
+    <w:lsdException w:name="heading 1" w:semiHidden="0" w:uiPriority="9" w:unhideWhenUsed="0" w:qFormat="1"/>
+    <w:lsdException w:name="heading 2" w:uiPriority="9" w:qFormat="1"/>
+    <w:lsdException w:name="heading 3" w:uiPriority="9" w:qFormat="1"/>
+    <w:lsdException w:name="heading 4" w:uiPriority="9" w:qFormat="1"/>
+    <w:lsdException w:name="heading 5" w:uiPriority="9" w:qFormat="1"/>
+    <w:lsdException w:name="heading 6" w:uiPriority="9" w:qFormat="1"/>
+    <w:lsdException w:name="heading 7" w:uiPriority="9" w:qFormat="1"/>
+    <w:lsdException w:name="heading 8" w:uiPriority="9" w:qFormat="1"/>
+    <w:lsdException w:name="heading 9" w:uiPriority="9" w:qFormat="1"/>
+    <w:lsdException w:name="toc 1" w:uiPriority="39"/>
+    <w:lsdException w:name="toc 2" w:uiPriority="39"/>
+    <w:lsdException w:name="toc 3" w:uiPriority="39"/>
+    <w:lsdException w:name="toc 4" w:uiPriority="39"/>
+    <w:lsdException w:name="toc 5" w:uiPriority="39"/>
+    <w:lsdException w:name="toc 6" w:uiPriority="39"/>
+    <w:lsdException w:name="toc 7" w:uiPriority="39"/>
+    <w:lsdException w:name="toc 8" w:uiPriority="39"/>
+    <w:lsdException w:name="toc 9" w:uiPriority="39"/>
+    <w:lsdException w:name="caption" w:uiPriority="35" w:qFormat="1"/>
+    <w:lsdException w:name="Title" w:semiHidden="0" w:uiPriority="10" w:unhideWhenUsed="0" w:qFormat="1"/>
+    <w:lsdException w:name="Default Paragraph Font" w:uiPriority="1"/>
+    <w:lsdException w:name="Subtitle" w:semiHidden="0" w:uiPriority="11" w:unhideWhenUsed="0" w:qFormat="1"/>
+    <w:lsdException w:name="Strong" w:semiHidden="0" w:uiPriority="22" w:unhideWhenUsed="0" w:qFormat="1"/>
+    <w:lsdException w:name="Emphasis" w:semiHidden="0" w:uiPriority="20" w:unhideWhenUsed="0" w:qFormat="1"/>
+    <w:lsdException w:name="Table Grid" w:semiHidden="0" w:uiPriority="59" w:unhideWhenUsed="0"/>
+    <w:lsdException w:name="Placeholder Text" w:unhideWhenUsed="0"/>
+    <w:lsdException w:name="No Spacing" w:semiHidden="0" w:uiPriority="1" w:unhideWhenUsed="0" w:qFormat="1"/>
+    <w:lsdException w:name="Light Shading" w:semiHidden="0" w:uiPriority="60" w:unhideWhenUsed="0"/>
+    <w:lsdException w:name="Light List" w:semiHidden="0" w:uiPriority="61" w:unhideWhenUsed="0"/>
+    <w:lsdException w:name="Light Grid" w:semiHidden="0" w:uiPriority="62" w:unhideWhenUsed="0"/>
+    <w:lsdException w:name="Medium Shading 1" w:semiHidden="0" w:uiPriority="63" w:unhideWhenUsed="0"/>
+    <w:lsdException w:name="Medium Shading 2" w:semiHidden="0" w:uiPriority="64" w:unhideWhenUsed="0"/>
+    <w:lsdException w:name="Medium List 1" w:semiHidden="0" w:uiPriority="65" w:unhideWhenUsed="0"/>
+    <w:lsdException w:name="Medium List 2" w:semiHidden="0" w:uiPriority="66" w:unhideWhenUsed="0"/>
+    <w:lsdException w:name="Medium Grid 1" w:semiHidden="0" w:uiPriority="67" w:unhideWhenUsed="0"/>
+    <w:lsdException w:name="Medium Grid 2" w:semiHidden="0" w:uiPriority="68" w:unhideWhenUsed="0"/>
+    <w:lsdException w:name="Medium Grid 3" w:semiHidden="0" w:uiPriority="69" w:unhideWhenUsed="0"/>
+    <w:lsdException w:name="Dark List" w:semiHidden="0" w:uiPriority="70" w:unhideWhenUsed="0"/>
+    <w:lsdException w:name="Colorful Shading" w:semiHidden="0" w:uiPriority="71" w:unhideWhenUsed="0"/>
+    <w:lsdException w:name="Colorful List" w:semiHidden="0" w:uiPriority="72" w:unhideWhenUsed="0"/>
+    <w:lsdException w:name="Colorful Grid" w:semiHidden="0" w:uiPriority="73" w:unhideWhenUsed="0"/>
+    <w:lsdException w:name="Light Shading Accent 1" w:semiHidden="0" w:uiPriority="60" w:unhideWhenUsed="0"/>
+    <w:lsdException w:name="Light List Accent 1" w:semiHidden="0" w:uiPriority="61" w:unhideWhenUsed="0"/>
+    <w:lsdException w:name="Light Grid Accent 1" w:semiHidden="0" w:uiPriority="62" w:unhideWhenUsed="0"/>
+    <w:lsdException w:name="Medium Shading 1 Accent 1" w:semiHidden="0" w:uiPriority="63" w:unhideWhenUsed="0"/>
+    <w:lsdException w:name="Medium Shading 2 Accent 1" w:semiHidden="0" w:uiPriority="64" w:unhideWhenUsed="0"/>
+    <w:lsdException w:name="Medium List 1 Accent 1" w:semiHidden="0" w:uiPriority="65" w:unhideWhenUsed="0"/>
+    <w:lsdException w:name="Revision" w:unhideWhenUsed="0"/>
+    <w:lsdException w:name="List Paragraph" w:semiHidden="0" w:uiPriority="34" w:unhideWhenUsed="0" w:qFormat="1"/>
+    <w:lsdException w:name="Quote" w:semiHidden="0" w:uiPriority="29" w:unhideWhenUsed="0" w:qFormat="1"/>
+    <w:lsdException w:name="Intense Quote" w:semiHidden="0" w:uiPriority="30" w:unhideWhenUsed="0" w:qFormat="1"/>
+    <w:lsdException w:name="Medium List 2 Accent 1" w:semiHidden="0" w:uiPriority="66" w:unhideWhenUsed="0"/>
+    <w:lsdException w:name="Medium Grid 1 Accent 1" w:semiHidden="0" w:uiPriority="67" w:unhideWhenUsed="0"/>
+    <w:lsdException w:name="Medium Grid 2 Accent 1" w:semiHidden="0" w:uiPriority="68" w:unhideWhenUsed="0"/>
+    <w:lsdException w:name="Medium Grid 3 Accent 1" w:semiHidden="0" w:uiPriority="69" w:unhideWhenUsed="0"/>
+    <w:lsdException w:name="Dark List Accent 1" w:semiHidden="0" w:uiPriority="70" w:unhideWhenUsed="0"/>
+    <w:lsdException w:name="Colorful Shading Accent 1" w:semiHidden="0" w:uiPriority="71" w:unhideWhenUsed="0"/>
+    <w:lsdException w:name="Colorful List Accent 1" w:semiHidden="0" w:uiPriority="72" w:unhideWhenUsed="0"/>
+    <w:lsdException w:name="Colorful Grid Accent 1" w:semiHidden="0" w:uiPriority="73" w:unhideWhenUsed="0"/>
+    <w:lsdException w:name="Light Shading Accent 2" w:semiHidden="0" w:uiPriority="60" w:unhideWhenUsed="0"/>
+    <w:lsdException w:name="Light List Accent 2" w:semiHidden="0" w:uiPriority="61" w:unhideWhenUsed="0"/>
+    <w:lsdException w:name="Light Grid Accent 2" w:semiHidden="0" w:uiPriority="62" w:unhideWhenUsed="0"/>
+    <w:lsdException w:name="Medium Shading 1 Accent 2" w:semiHidden="0" w:uiPriority="63" w:unhideWhenUsed="0"/>
+    <w:lsdException w:name="Medium Shading 2 Accent 2" w:semiHidden="0" w:uiPriority="64" w:unhideWhenUsed="0"/>
+    <w:lsdException w:name="Medium List 1 Accent 2" w:semiHidden="0" w:uiPriority="65" w:unhideWhenUsed="0"/>
+    <w:lsdException w:name="Medium List 2 Accent 2" w:semiHidden="0" w:uiPriority="66" w:unhideWhenUsed="0"/>
+    <w:lsdException w:name="Medium Grid 1 Accent 2" w:semiHidden="0" w:uiPriority="67" w:unhideWhenUsed="0"/>
+    <w:lsdException w:name="Medium Grid 2 Accent 2" w:semiHidden="0" w:uiPriority="68" w:unhideWhenUsed="0"/>
+    <w:lsdException w:name="Medium Grid 3 Accent 2" w:semiHidden="0" w:uiPriority="69" w:unhideWhenUsed="0"/>
+    <w:lsdException w:name="Dark List Accent 2" w:semiHidden="0" w:uiPriority="70" w:unhideWhenUsed="0"/>
+    <w:lsdException w:name="Colorful Shading Accent 2" w:semiHidden="0" w:uiPriority="71" w:unhideWhenUsed="0"/>
+    <w:lsdException w:name="Colorful List Accent 2" w:semiHidden="0" w:uiPriority="72" w:unhideWhenUsed="0"/>
+    <w:lsdException w:name="Colorful Grid Accent 2" w:semiHidden="0" w:uiPriority="73" w:unhideWhenUsed="0"/>
+    <w:lsdException w:name="Light Shading Accent 3" w:semiHidden="0" w:uiPriority="60" w:unhideWhenUsed="0"/>
+    <w:lsdException w:name="Light List Accent 3" w:semiHidden="0" w:uiPriority="61" w:unhideWhenUsed="0"/>
+    <w:lsdException w:name="Light Grid Accent 3" w:semiHidden="0" w:uiPriority="62" w:unhideWhenUsed="0"/>
+    <w:lsdException w:name="Medium Shading 1 Accent 3" w:semiHidden="0" w:uiPriority="63" w:unhideWhenUsed="0"/>
+    <w:lsdException w:name="Medium Shading 2 Accent 3" w:semiHidden="0" w:uiPriority="64" w:unhideWhenUsed="0"/>
+    <w:lsdException w:name="Medium List 1 Accent 3" w:semiHidden="0" w:uiPriority="65" w:unhideWhenUsed="0"/>
+    <w:lsdException w:name="Medium List 2 Accent 3" w:semiHidden="0" w:uiPriority="66" w:unhideWhenUsed="0"/>
+    <w:lsdException w:name="Medium Grid 1 Accent 3" w:semiHidden="0" w:uiPriority="67" w:unhideWhenUsed="0"/>
+    <w:lsdException w:name="Medium Grid 2 Accent 3" w:semiHidden="0" w:uiPriority="68" w:unhideWhenUsed="0"/>
+    <w:lsdException w:name="Medium Grid 3 Accent 3" w:semiHidden="0" w:uiPriority="69" w:unhideWhenUsed="0"/>
+    <w:lsdException w:name="Dark List Accent 3" w:semiHidden="0" w:uiPriority="70" w:unhideWhenUsed="0"/>
+    <w:lsdException w:name="Colorful Shading Accent 3" w:semiHidden="0" w:uiPriority="71" w:unhideWhenUsed="0"/>
+    <w:lsdException w:name="Colorful List Accent 3" w:semiHidden="0" w:uiPriority="72" w:unhideWhenUsed="0"/>
+    <w:lsdException w:name="Colorful Grid Accent 3" w:semiHidden="0" w:uiPriority="73" w:unhideWhenUsed="0"/>
+    <w:lsdException w:name="Light Shading Accent 4" w:semiHidden="0" w:uiPriority="60" w:unhideWhenUsed="0"/>
+    <w:lsdException w:name="Light List Accent 4" w:semiHidden="0" w:uiPriority="61" w:unhideWhenUsed="0"/>
+    <w:lsdException w:name="Light Grid Accent 4" w:semiHidden="0" w:uiPriority="62" w:unhideWhenUsed="0"/>
+    <w:lsdException w:name="Medium Shading 1 Accent 4" w:semiHidden="0" w:uiPriority="63" w:unhideWhenUsed="0"/>
+    <w:lsdException w:name="Medium Shading 2 Accent 4" w:semiHidden="0" w:uiPriority="64" w:unhideWhenUsed="0"/>
+    <w:lsdException w:name="Medium List 1 Accent 4" w:semiHidden="0" w:uiPriority="65" w:unhideWhenUsed="0"/>
+    <w:lsdException w:name="Medium List 2 Accent 4" w:semiHidden="0" w:uiPriority="66" w:unhideWhenUsed="0"/>
+    <w:lsdException w:name="Medium Grid 1 Accent 4" w:semiHidden="0" w:uiPriority="67" w:unhideWhenUsed="0"/>
+    <w:lsdException w:name="Medium Grid 2 Accent 4" w:semiHidden="0" w:uiPriority="68" w:unhideWhenUsed="0"/>
+    <w:lsdException w:name="Medium Grid 3 Accent 4" w:semiHidden="0" w:uiPriority="69" w:unhideWhenUsed="0"/>
+    <w:lsdException w:name="Dark List Accent 4" w:semiHidden="0" w:uiPriority="70" w:unhideWhenUsed="0"/>
+    <w:lsdException w:name="Colorful Shading Accent 4" w:semiHidden="0" w:uiPriority="71" w:unhideWhenUsed="0"/>
+    <w:lsdException w:name="Colorful List Accent 4" w:semiHidden="0" w:uiPriority="72" w:unhideWhenUsed="0"/>
+    <w:lsdException w:name="Colorful Grid Accent 4" w:semiHidden="0" w:uiPriority="73" w:unhideWhenUsed="0"/>
+    <w:lsdException w:name="Light Shading Accent 5" w:semiHidden="0" w:uiPriority="60" w:unhideWhenUsed="0"/>
+    <w:lsdException w:name="Light List Accent 5" w:semiHidden="0" w:uiPriority="61" w:unhideWhenUsed="0"/>
+    <w:lsdException w:name="Light Grid Accent 5" w:semiHidden="0" w:uiPriority="62" w:unhideWhenUsed="0"/>
+    <w:lsdException w:name="Medium Shading 1 Accent 5" w:semiHidden="0" w:uiPriority="63" w:unhideWhenUsed="0"/>
+    <w:lsdException w:name="Medium Shading 2 Accent 5" w:semiHidden="0" w:uiPriority="64" w:unhideWhenUsed="0"/>
+    <w:lsdException w:name="Medium List 1 Accent 5" w:semiHidden="0" w:uiPriority="65" w:unhideWhenUsed="0"/>
+    <w:lsdException w:name="Medium List 2 Accent 5" w:semiHidden="0" w:uiPriority="66" w:unhideWhenUsed="0"/>
+    <w:lsdException w:name="Medium Grid 1 Accent 5" w:semiHidden="0" w:uiPriority="67" w:unhideWhenUsed="0"/>
+    <w:lsdException w:name="Medium Grid 2 Accent 5" w:semiHidden="0" w:uiPriority="68" w:unhideWhenUsed="0"/>
+    <w:lsdException w:name="Medium Grid 3 Accent 5" w:semiHidden="0" w:uiPriority="69" w:unhideWhenUsed="0"/>
+    <w:lsdException w:name="Dark List Accent 5" w:semiHidden="0" w:uiPriority="70" w:unhideWhenUsed="0"/>
+    <w:lsdException w:name="Colorful Shading Accent 5" w:semiHidden="0" w:uiPriority="71" w:unhideWhenUsed="0"/>
+    <w:lsdException w:name="Colorful List Accent 5" w:semiHidden="0" w:uiPriority="72" w:unhideWhenUsed="0"/>
+    <w:lsdException w:name="Colorful Grid Accent 5" w:semiHidden="0" w:uiPriority="73" w:unhideWhenUsed="0"/>
+    <w:lsdException w:name="Light Shading Accent 6" w:semiHidden="0" w:uiPriority="60" w:unhideWhenUsed="0"/>
+    <w:lsdException w:name="Light List Accent 6" w:semiHidden="0" w:uiPriority="61" w:unhideWhenUsed="0"/>
+    <w:lsdException w:name="Light Grid Accent 6" w:semiHidden="0" w:uiPriority="62" w:unhideWhenUsed="0"/>
+    <w:lsdException w:name="Medium Shading 1 Accent 6" w:semiHidden="0" w:uiPriority="63" w:unhideWhenUsed="0"/>
+    <w:lsdException w:name="Medium Shading 2 Accent 6" w:semiHidden="0" w:uiPriority="64" w:unhideWhenUsed="0"/>
+    <w:lsdException w:name="Medium List 1 Accent 6" w:semiHidden="0" w:uiPriority="65" w:unhideWhenUsed="0"/>
+    <w:lsdException w:name="Medium List 2 Accent 6" w:semiHidden="0" w:uiPriority="66" w:unhideWhenUsed="0"/>
+    <w:lsdException w:name="Medium Grid 1 Accent 6" w:semiHidden="0" w:uiPriority="67" w:unhideWhenUsed="0"/>
+    <w:lsdException w:name="Medium Grid 2 Accent 6" w:semiHidden="0" w:uiPriority="68" w:unhideWhenUsed="0"/>
+    <w:lsdException w:name="Medium Grid 3 Accent 6" w:semiHidden="0" w:uiPriority="69" w:unhideWhenUsed="0"/>
+    <w:lsdException w:name="Dark List Accent 6" w:semiHidden="0" w:uiPriority="70" w:unhideWhenUsed="0"/>
+    <w:lsdException w:name="Colorful Shading Accent 6" w:semiHidden="0" w:uiPriority="71" w:unhideWhenUsed="0"/>
+    <w:lsdException w:name="Colorful List Accent 6" w:semiHidden="0" w:uiPriority="72" w:unhideWhenUsed="0"/>
+    <w:lsdException w:name="Colorful Grid Accent 6" w:semiHidden="0" w:uiPriority="73" w:unhideWhenUsed="0"/>
+    <w:lsdException w:name="Subtle Emphasis" w:semiHidden="0" w:uiPriority="19" w:unhideWhenUsed="0" w:qFormat="1"/>
+    <w:lsdException w:name="Intense Emphasis" w:semiHidden="0" w:uiPriority="21" w:unhideWhenUsed="0" w:qFormat="1"/>
+    <w:lsdException w:name="Subtle Reference" w:semiHidden="0" w:uiPriority="31" w:unhideWhenUsed="0" w:qFormat="1"/>
+    <w:lsdException w:name="Intense Reference" w:semiHidden="0" w:uiPriority="32" w:unhideWhenUsed="0" w:qFormat="1"/>
+    <w:lsdException w:name="Book Title" w:semiHidden="0" w:uiPriority="33" w:unhideWhenUsed="0" w:qFormat="1"/>
+    <w:lsdException w:name="Bibliography" w:uiPriority="37"/>
+    <w:lsdException w:name="TOC Heading" w:uiPriority="39" w:qFormat="1"/>
+  </w:latentStyles>
+  <w:style w:type="paragraph" w:default="1" w:styleId="Normal">
+    <w:name w:val="Normal"/>
+    <w:qFormat/>
+  </w:style>
+  <w:style w:type="character" w:default="1" w:styleId="Fuentedeprrafopredeter">
+    <w:name w:val="Default Paragraph Font"/>
+    <w:uiPriority w:val="1"/>
+    <w:semiHidden/>
+    <w:unhideWhenUsed/>
+  </w:style>
+  <w:style w:type="table" w:default="1" w:styleId="Tablanormal">
+    <w:name w:val="Normal Table"/>
+    <w:uiPriority w:val="99"/>
+    <w:semiHidden/>
+    <w:unhideWhenUsed/>
+    <w:tblPr>
+      <w:tblInd w:w="0" w:type="dxa"/>
+      <w:tblCellMar>
+        <w:top w:w="0" w:type="dxa"/>
+        <w:left w:w="108" w:type="dxa"/>
+        <w:bottom w:w="0" w:type="dxa"/>
+        <w:right w:w="108" w:type="dxa"/>
+      </w:tblCellMar>
+    </w:tblPr>
+  </w:style>
+  <w:style w:type="numbering" w:default="1" w:styleId="Sinlista">
+    <w:name w:val="No List"/>
+    <w:uiPriority w:val="99"/>
+    <w:semiHidden/>
+    <w:unhideWhenUsed/>
   </w:style>
 </w:styles>
 </file>

</xml_diff>

<commit_message>
Fixed Issue 26  - Se agrego opcion buscar por ambas, MP o PI
</commit_message>
<xml_diff>
--- a/02. Modelado de Requerimientos/Modelo de Casos De Uso/Trazos/Compras/003_Consultar_Orden_De_Compra.docx
+++ b/02. Modelado de Requerimientos/Modelo de Casos De Uso/Trazos/Compras/003_Consultar_Orden_De_Compra.docx
@@ -1513,8 +1513,13 @@
               <w:ind w:hanging="198"/>
             </w:pPr>
             <w:r>
-              <w:t>El sistema solicita seleccione tipo de orden de compra: materia prima o importación.</w:t>
-            </w:r>
+              <w:t xml:space="preserve">El sistema solicita seleccione tipo de </w:t>
+            </w:r>
+            <w:r>
+              <w:t>orden de compra: materia prima, importación o ambas</w:t>
+            </w:r>
+            <w:bookmarkStart w:id="1" w:name="_GoBack"/>
+            <w:bookmarkEnd w:id="1"/>
           </w:p>
         </w:tc>
         <w:tc>
@@ -1893,12 +1898,7 @@
               <w:ind w:hanging="198"/>
             </w:pPr>
             <w:r>
-              <w:t>El sistema muestra los siguientes datos: nro. Orden de compra, fecha emisión, fecha estimada de llegada, proveedor, detalle de orden de compra</w:t>
-            </w:r>
-            <w:bookmarkStart w:id="1" w:name="_GoBack"/>
-            <w:bookmarkEnd w:id="1"/>
-            <w:r>
-              <w:t>, fecha real de llegada, productos defectuosos y estado.</w:t>
+              <w:t>El sistema muestra los siguientes datos: nro. Orden de compra, fecha emisión, fecha estimada de llegada, proveedor, detalle de orden de compra, fecha real de llegada, productos defectuosos y estado.</w:t>
             </w:r>
           </w:p>
         </w:tc>

</xml_diff>

<commit_message>
algunos cambios..no se q toque
</commit_message>
<xml_diff>
--- a/02. Modelado de Requerimientos/Modelo de Casos De Uso/Trazos/Compras/003_Consultar_Orden_De_Compra.docx
+++ b/02. Modelado de Requerimientos/Modelo de Casos De Uso/Trazos/Compras/003_Consultar_Orden_De_Compra.docx
@@ -1519,11 +1519,19 @@
               <w:ind w:hanging="198"/>
             </w:pPr>
             <w:r>
-              <w:t xml:space="preserve">El sistema solicita seleccione tipo de </w:t>
-            </w:r>
-            <w:r>
-              <w:t>orden de compra: materia prima, importación o ambas</w:t>
-            </w:r>
+              <w:t xml:space="preserve">El </w:t>
+            </w:r>
+            <w:bookmarkStart w:id="1" w:name="_GoBack"/>
+            <w:r>
+              <w:t xml:space="preserve">sistema solicita ingrese alguno de los siguientes criterios de búsqueda: nro. De orden de compra, fecha </w:t>
+            </w:r>
+            <w:r>
+              <w:t xml:space="preserve">de </w:t>
+            </w:r>
+            <w:r>
+              <w:t>emisión, fecha estimada de llegada o proveedor.</w:t>
+            </w:r>
+            <w:bookmarkEnd w:id="1"/>
           </w:p>
         </w:tc>
         <w:tc>
@@ -1578,13 +1586,7 @@
               <w:ind w:hanging="198"/>
             </w:pPr>
             <w:r>
-              <w:t xml:space="preserve">El sistema solicita ingrese alguno de los siguientes criterios de búsqueda: nro. De orden de compra, fecha </w:t>
-            </w:r>
-            <w:r>
-              <w:t xml:space="preserve">de </w:t>
-            </w:r>
-            <w:r>
-              <w:t>emisión, fecha estimada de llegada o proveedor.</w:t>
+              <w:t>El EC ingresa alguno de los criterios de búsqueda.</w:t>
             </w:r>
           </w:p>
         </w:tc>
@@ -1640,7 +1642,7 @@
               <w:ind w:hanging="198"/>
             </w:pPr>
             <w:r>
-              <w:t>El EC ingresa alguno de los criterios de búsqueda.</w:t>
+              <w:t>El sistema para el criterio de búsqueda ingresado verifica si existe alguna orden de compra y existe.</w:t>
             </w:r>
           </w:p>
         </w:tc>
@@ -1668,57 +1670,22 @@
               </w:tabs>
               <w:ind w:left="230" w:hanging="230"/>
             </w:pPr>
-          </w:p>
-        </w:tc>
-      </w:tr>
-      <w:tr>
-        <w:trPr>
-          <w:cantSplit/>
-        </w:trPr>
-        <w:tc>
-          <w:tcPr>
-            <w:tcW w:w="3878" w:type="dxa"/>
-            <w:gridSpan w:val="5"/>
-            <w:tcBorders>
-              <w:top w:val="single" w:sz="4" w:space="0" w:color="auto"/>
-              <w:left w:val="single" w:sz="4" w:space="0" w:color="auto"/>
-              <w:bottom w:val="single" w:sz="4" w:space="0" w:color="auto"/>
-              <w:right w:val="single" w:sz="4" w:space="0" w:color="auto"/>
-            </w:tcBorders>
-          </w:tcPr>
+            <w:r>
+              <w:t>El sistema no encuentra órdenes de comprar según el criterio ingresado.</w:t>
+            </w:r>
+          </w:p>
           <w:p>
             <w:pPr>
               <w:pStyle w:val="ListParagraph"/>
               <w:numPr>
-                <w:ilvl w:val="0"/>
+                <w:ilvl w:val="2"/>
                 <w:numId w:val="3"/>
               </w:numPr>
-              <w:ind w:hanging="198"/>
-            </w:pPr>
-            <w:r>
-              <w:t xml:space="preserve">El </w:t>
-            </w:r>
-            <w:bookmarkStart w:id="1" w:name="_GoBack"/>
-            <w:r>
-              <w:t>sistema para el criterio de búsqueda ingresado verifica si existe alguna orden de compra y existe</w:t>
-            </w:r>
-            <w:bookmarkEnd w:id="1"/>
-            <w:r>
-              <w:t>.</w:t>
-            </w:r>
-          </w:p>
-        </w:tc>
-        <w:tc>
-          <w:tcPr>
-            <w:tcW w:w="4594" w:type="dxa"/>
-            <w:gridSpan w:val="6"/>
-            <w:tcBorders>
-              <w:top w:val="single" w:sz="4" w:space="0" w:color="auto"/>
-              <w:left w:val="single" w:sz="4" w:space="0" w:color="auto"/>
-              <w:bottom w:val="single" w:sz="4" w:space="0" w:color="auto"/>
-              <w:right w:val="single" w:sz="4" w:space="0" w:color="auto"/>
-            </w:tcBorders>
-          </w:tcPr>
+            </w:pPr>
+            <w:r>
+              <w:t>El sistema informa situación.</w:t>
+            </w:r>
+          </w:p>
           <w:p>
             <w:pPr>
               <w:pStyle w:val="ListParagraph"/>
@@ -1733,21 +1700,51 @@
               <w:ind w:left="230" w:hanging="230"/>
             </w:pPr>
             <w:r>
-              <w:t>El sistema no encuentra órdenes de comprar según el criterio ingresado.</w:t>
-            </w:r>
-          </w:p>
+              <w:t>Regresa al paso 2</w:t>
+            </w:r>
+          </w:p>
+        </w:tc>
+      </w:tr>
+      <w:tr>
+        <w:trPr>
+          <w:cantSplit/>
+        </w:trPr>
+        <w:tc>
+          <w:tcPr>
+            <w:tcW w:w="3878" w:type="dxa"/>
+            <w:gridSpan w:val="5"/>
+            <w:tcBorders>
+              <w:top w:val="single" w:sz="4" w:space="0" w:color="auto"/>
+              <w:left w:val="single" w:sz="4" w:space="0" w:color="auto"/>
+              <w:bottom w:val="single" w:sz="4" w:space="0" w:color="auto"/>
+              <w:right w:val="single" w:sz="4" w:space="0" w:color="auto"/>
+            </w:tcBorders>
+          </w:tcPr>
           <w:p>
             <w:pPr>
               <w:pStyle w:val="ListParagraph"/>
               <w:numPr>
-                <w:ilvl w:val="2"/>
+                <w:ilvl w:val="0"/>
                 <w:numId w:val="3"/>
               </w:numPr>
-            </w:pPr>
-            <w:r>
-              <w:t>El sistema informa situación.</w:t>
-            </w:r>
-          </w:p>
+              <w:ind w:hanging="198"/>
+            </w:pPr>
+            <w:r>
+              <w:t>El sistema solicita seleccione la orden de compra a consultar.</w:t>
+            </w:r>
+          </w:p>
+        </w:tc>
+        <w:tc>
+          <w:tcPr>
+            <w:tcW w:w="4594" w:type="dxa"/>
+            <w:gridSpan w:val="6"/>
+            <w:tcBorders>
+              <w:top w:val="single" w:sz="4" w:space="0" w:color="auto"/>
+              <w:left w:val="single" w:sz="4" w:space="0" w:color="auto"/>
+              <w:bottom w:val="single" w:sz="4" w:space="0" w:color="auto"/>
+              <w:right w:val="single" w:sz="4" w:space="0" w:color="auto"/>
+            </w:tcBorders>
+          </w:tcPr>
           <w:p>
             <w:pPr>
               <w:pStyle w:val="ListParagraph"/>
@@ -1761,9 +1758,6 @@
               </w:tabs>
               <w:ind w:left="230" w:hanging="230"/>
             </w:pPr>
-            <w:r>
-              <w:t>Regresa al paso 2</w:t>
-            </w:r>
           </w:p>
         </w:tc>
       </w:tr>
@@ -1792,7 +1786,13 @@
               <w:ind w:hanging="198"/>
             </w:pPr>
             <w:r>
-              <w:t>El sistema solicita seleccione la orden de compra a consultar.</w:t>
+              <w:t xml:space="preserve">El EC </w:t>
+            </w:r>
+            <w:r>
+              <w:t>selecciona la orden</w:t>
+            </w:r>
+            <w:r>
+              <w:t xml:space="preserve"> de compra a consultar.</w:t>
             </w:r>
           </w:p>
         </w:tc>
@@ -1848,13 +1848,7 @@
               <w:ind w:hanging="198"/>
             </w:pPr>
             <w:r>
-              <w:t xml:space="preserve">El EC </w:t>
-            </w:r>
-            <w:r>
-              <w:t>selecciona la orden</w:t>
-            </w:r>
-            <w:r>
-              <w:t xml:space="preserve"> de compra a consultar.</w:t>
+              <w:t>El sistema muestra los siguientes datos: nro. Orden de compra, fecha emisión, fecha estimada de llegada, proveedor, detalle de orden de compra, fecha real de llegada, productos defectuosos y estado.</w:t>
             </w:r>
           </w:p>
         </w:tc>
@@ -1910,7 +1904,7 @@
               <w:ind w:hanging="198"/>
             </w:pPr>
             <w:r>
-              <w:t>El sistema muestra los siguientes datos: nro. Orden de compra, fecha emisión, fecha estimada de llegada, proveedor, detalle de orden de compra, fecha real de llegada, productos defectuosos y estado.</w:t>
+              <w:t>Fin de CU.</w:t>
             </w:r>
           </w:p>
         </w:tc>
@@ -1947,53 +1941,43 @@
         </w:trPr>
         <w:tc>
           <w:tcPr>
-            <w:tcW w:w="3878" w:type="dxa"/>
-            <w:gridSpan w:val="5"/>
-            <w:tcBorders>
-              <w:top w:val="single" w:sz="4" w:space="0" w:color="auto"/>
-              <w:left w:val="single" w:sz="4" w:space="0" w:color="auto"/>
+            <w:tcW w:w="1809" w:type="dxa"/>
+            <w:tcBorders>
+              <w:top w:val="single" w:sz="4" w:space="0" w:color="auto"/>
+              <w:left w:val="single" w:sz="4" w:space="0" w:color="auto"/>
+              <w:bottom w:val="single" w:sz="4" w:space="0" w:color="auto"/>
+              <w:right w:val="nil"/>
+            </w:tcBorders>
+          </w:tcPr>
+          <w:p>
+            <w:pPr>
+              <w:rPr>
+                <w:b/>
+              </w:rPr>
+            </w:pPr>
+            <w:r>
+              <w:rPr>
+                <w:b/>
+              </w:rPr>
+              <w:t>Observaciones:</w:t>
+            </w:r>
+          </w:p>
+        </w:tc>
+        <w:tc>
+          <w:tcPr>
+            <w:tcW w:w="6663" w:type="dxa"/>
+            <w:gridSpan w:val="10"/>
+            <w:tcBorders>
+              <w:top w:val="single" w:sz="4" w:space="0" w:color="auto"/>
+              <w:left w:val="nil"/>
               <w:bottom w:val="single" w:sz="4" w:space="0" w:color="auto"/>
               <w:right w:val="single" w:sz="4" w:space="0" w:color="auto"/>
             </w:tcBorders>
           </w:tcPr>
           <w:p>
-            <w:pPr>
-              <w:pStyle w:val="ListParagraph"/>
-              <w:numPr>
-                <w:ilvl w:val="0"/>
-                <w:numId w:val="3"/>
-              </w:numPr>
-              <w:ind w:hanging="198"/>
-            </w:pPr>
-            <w:r>
-              <w:t>Fin de CU.</w:t>
-            </w:r>
-          </w:p>
-        </w:tc>
-        <w:tc>
-          <w:tcPr>
-            <w:tcW w:w="4594" w:type="dxa"/>
-            <w:gridSpan w:val="6"/>
-            <w:tcBorders>
-              <w:top w:val="single" w:sz="4" w:space="0" w:color="auto"/>
-              <w:left w:val="single" w:sz="4" w:space="0" w:color="auto"/>
-              <w:bottom w:val="single" w:sz="4" w:space="0" w:color="auto"/>
-              <w:right w:val="single" w:sz="4" w:space="0" w:color="auto"/>
-            </w:tcBorders>
-          </w:tcPr>
-          <w:p>
-            <w:pPr>
-              <w:pStyle w:val="ListParagraph"/>
-              <w:numPr>
-                <w:ilvl w:val="1"/>
-                <w:numId w:val="3"/>
-              </w:numPr>
-              <w:tabs>
-                <w:tab w:val="clear" w:pos="690"/>
-                <w:tab w:val="num" w:pos="372"/>
-              </w:tabs>
-              <w:ind w:left="230" w:hanging="230"/>
-            </w:pPr>
+            <w:r>
+              <w:t>El EC puede cancelar el CU en cualquier momento.</w:t>
+            </w:r>
           </w:p>
         </w:tc>
       </w:tr>
@@ -2021,7 +2005,13 @@
               <w:rPr>
                 <w:b/>
               </w:rPr>
-              <w:t>Observaciones:</w:t>
+              <w:t>Requerimientos No Funcionales</w:t>
+            </w:r>
+            <w:r>
+              <w:rPr>
+                <w:b/>
+              </w:rPr>
+              <w:t>:</w:t>
             </w:r>
           </w:p>
         </w:tc>
@@ -2038,7 +2028,7 @@
           </w:tcPr>
           <w:p>
             <w:r>
-              <w:t>El EC puede cancelar el CU en cualquier momento.</w:t>
+              <w:t>No aplica</w:t>
             </w:r>
           </w:p>
         </w:tc>
@@ -2067,7 +2057,7 @@
               <w:rPr>
                 <w:b/>
               </w:rPr>
-              <w:t>Requerimientos No Funcionales</w:t>
+              <w:t>Asociaciones de Extensión</w:t>
             </w:r>
             <w:r>
               <w:rPr>
@@ -2119,7 +2109,7 @@
               <w:rPr>
                 <w:b/>
               </w:rPr>
-              <w:t>Asociaciones de Extensión</w:t>
+              <w:t>Asociaciones de Inclusión</w:t>
             </w:r>
             <w:r>
               <w:rPr>
@@ -2141,6 +2131,11 @@
             </w:tcBorders>
           </w:tcPr>
           <w:p>
+            <w:pPr>
+              <w:rPr>
+                <w:u w:val="single"/>
+              </w:rPr>
+            </w:pPr>
             <w:r>
               <w:t>No aplica</w:t>
             </w:r>
@@ -2172,63 +2167,6 @@
                 <w:b/>
               </w:rPr>
               <w:lastRenderedPageBreak/>
-              <w:t>Asociaciones de Inclusión</w:t>
-            </w:r>
-            <w:r>
-              <w:rPr>
-                <w:b/>
-              </w:rPr>
-              <w:t>:</w:t>
-            </w:r>
-          </w:p>
-        </w:tc>
-        <w:tc>
-          <w:tcPr>
-            <w:tcW w:w="6663" w:type="dxa"/>
-            <w:gridSpan w:val="10"/>
-            <w:tcBorders>
-              <w:top w:val="single" w:sz="4" w:space="0" w:color="auto"/>
-              <w:left w:val="nil"/>
-              <w:bottom w:val="single" w:sz="4" w:space="0" w:color="auto"/>
-              <w:right w:val="single" w:sz="4" w:space="0" w:color="auto"/>
-            </w:tcBorders>
-          </w:tcPr>
-          <w:p>
-            <w:pPr>
-              <w:rPr>
-                <w:u w:val="single"/>
-              </w:rPr>
-            </w:pPr>
-            <w:r>
-              <w:t>No aplica</w:t>
-            </w:r>
-          </w:p>
-        </w:tc>
-      </w:tr>
-      <w:tr>
-        <w:trPr>
-          <w:cantSplit/>
-        </w:trPr>
-        <w:tc>
-          <w:tcPr>
-            <w:tcW w:w="1809" w:type="dxa"/>
-            <w:tcBorders>
-              <w:top w:val="single" w:sz="4" w:space="0" w:color="auto"/>
-              <w:left w:val="single" w:sz="4" w:space="0" w:color="auto"/>
-              <w:bottom w:val="single" w:sz="4" w:space="0" w:color="auto"/>
-              <w:right w:val="nil"/>
-            </w:tcBorders>
-          </w:tcPr>
-          <w:p>
-            <w:pPr>
-              <w:rPr>
-                <w:b/>
-              </w:rPr>
-            </w:pPr>
-            <w:r>
-              <w:rPr>
-                <w:b/>
-              </w:rPr>
               <w:t>CU Donde se Incluye</w:t>
             </w:r>
             <w:r>

</xml_diff>